<commit_message>
Updated whitepaper to be added to media kit and press release
</commit_message>
<xml_diff>
--- a/www/media-kit/sift-initial-launch.docx
+++ b/www/media-kit/sift-initial-launch.docx
@@ -1225,7 +1225,10 @@
           <w:numId w:val="1"/>
         </w:numPr>
         <w:rPr>
-          <w:rFonts w:ascii="Brandon Text Regular" w:hAnsi="Brandon Text Regular"/>
+          <w:rStyle w:val="Hyperlink"/>
+          <w:rFonts w:ascii="Brandon Text Regular" w:hAnsi="Brandon Text Regular"/>
+          <w:color w:val="auto"/>
+          <w:u w:val="none"/>
         </w:rPr>
       </w:pPr>
       <w:r>
@@ -1241,6 +1244,39 @@
             <w:rFonts w:ascii="Brandon Text Regular" w:hAnsi="Brandon Text Regular"/>
           </w:rPr>
           <w:t>https://www.reddit.com/r/SmartIFT</w:t>
+        </w:r>
+      </w:hyperlink>
+    </w:p>
+    <w:p>
+      <w:pPr>
+        <w:pStyle w:val="ListParagraph"/>
+        <w:numPr>
+          <w:ilvl w:val="1"/>
+          <w:numId w:val="1"/>
+        </w:numPr>
+        <w:rPr>
+          <w:rStyle w:val="Hyperlink"/>
+          <w:rFonts w:ascii="Brandon Text Regular" w:hAnsi="Brandon Text Regular"/>
+          <w:color w:val="auto"/>
+          <w:u w:val="none"/>
+        </w:rPr>
+      </w:pPr>
+      <w:r>
+        <w:rPr>
+          <w:rStyle w:val="Hyperlink"/>
+          <w:rFonts w:ascii="Brandon Text Regular" w:hAnsi="Brandon Text Regular"/>
+          <w:color w:val="auto"/>
+          <w:u w:val="none"/>
+        </w:rPr>
+        <w:t xml:space="preserve">Whitepaper: </w:t>
+      </w:r>
+      <w:hyperlink r:id="rId15" w:history="1">
+        <w:r>
+          <w:rPr>
+            <w:rStyle w:val="Hyperlink"/>
+            <w:rFonts w:ascii="Brandon Text Regular" w:hAnsi="Brandon Text Regular"/>
+          </w:rPr>
+          <w:t>https://smartift.com/sift_whitepaper.pdf</w:t>
         </w:r>
       </w:hyperlink>
       <w:bookmarkStart w:id="0" w:name="_GoBack"/>

</xml_diff>